<commit_message>
Mail Doku weiter + Planung exp
</commit_message>
<xml_diff>
--- a/OpenLDAP_Mail.docx
+++ b/OpenLDAP_Mail.docx
@@ -6,8 +6,13 @@
       <w:pPr>
         <w:pStyle w:val="Heading1"/>
       </w:pPr>
-      <w:r>
-        <w:t>OpenLDAP Doku</w:t>
+      <w:proofErr w:type="spellStart"/>
+      <w:r>
+        <w:t>OpenLDAP</w:t>
+      </w:r>
+      <w:proofErr w:type="spellEnd"/>
+      <w:r>
+        <w:t xml:space="preserve"> Doku</w:t>
       </w:r>
     </w:p>
     <w:p>
@@ -20,16 +25,31 @@
     </w:p>
     <w:p>
       <w:r>
-        <w:t>Realisiert mit Postfix und Dovecot</w:t>
-      </w:r>
+        <w:t xml:space="preserve">Realisiert mit </w:t>
+      </w:r>
+      <w:proofErr w:type="spellStart"/>
+      <w:r>
+        <w:t>Postfix</w:t>
+      </w:r>
+      <w:proofErr w:type="spellEnd"/>
+      <w:r>
+        <w:t xml:space="preserve"> und </w:t>
+      </w:r>
+      <w:proofErr w:type="spellStart"/>
+      <w:r>
+        <w:t>Dovecot</w:t>
+      </w:r>
+      <w:proofErr w:type="spellEnd"/>
     </w:p>
     <w:p>
       <w:pPr>
         <w:pStyle w:val="Heading2"/>
       </w:pPr>
+      <w:proofErr w:type="spellStart"/>
       <w:r>
         <w:t>Dovecot</w:t>
       </w:r>
+      <w:proofErr w:type="spellEnd"/>
       <w:r>
         <w:tab/>
       </w:r>
@@ -91,36 +111,79 @@
       </w:r>
     </w:p>
     <w:p>
-      <w:r>
-        <w:t>Dovecot (englisch für Taubenschlag) ist eine Mailserver Software-Suite. Sie ist als Mail Delivery Agent (MDA) und für die Netzwerkprotokolle POP3 und IMAP gestaltet.</w:t>
+      <w:proofErr w:type="spellStart"/>
+      <w:r>
+        <w:t>Dovecot</w:t>
+      </w:r>
+      <w:proofErr w:type="spellEnd"/>
+      <w:r>
+        <w:t xml:space="preserve"> (englisch für Taubenschlag) ist eine Mailserver Software-Suite. Sie ist als Mail </w:t>
+      </w:r>
+      <w:proofErr w:type="spellStart"/>
+      <w:r>
+        <w:t>Delivery</w:t>
+      </w:r>
+      <w:proofErr w:type="spellEnd"/>
+      <w:r>
+        <w:t xml:space="preserve"> Agent (MDA) und für die Netzwerkprotokolle POP3 und IMAP gestaltet.</w:t>
       </w:r>
     </w:p>
     <w:p>
       <w:r>
         <w:t xml:space="preserve">Die Software-Suite arbeitet unter UNIX, BSD und </w:t>
       </w:r>
-      <w:r>
-        <w:t>unixoiden Systemen wie Linux.</w:t>
-      </w:r>
-      <w:r>
-        <w:t xml:space="preserve"> Sie ist Open Source mit gemeinfreien Teilen und anderen unter LGPL oder MIT-Lizenz n</w:t>
-      </w:r>
-      <w:r>
-        <w:t>eben eigenständigen Lizenzen.</w:t>
-      </w:r>
-    </w:p>
-    <w:p>
-      <w:r>
-        <w:t>Dovecot ist für kleine (200 Mailboxen) bis größere Netzwerke (über 1000 Mailboxen) ausgelegt. Der Server kann mit den Mailboxformaten maildir und mbox umgehen und ist dazu vollständig kompatibel zum älteren Courier-IMAP-Server und der alten UW-IMAP Referenz-Server-Software für das IMAP-Protokoll. Die E-Mail-Daten sind leicht zu migrieren oder in E-Mail-Programmen nutzbar, Computerbenutzer können sich direkt auf dem Dovecot Mailserver einloggen.</w:t>
+      <w:proofErr w:type="spellStart"/>
+      <w:r>
+        <w:t>unixoiden</w:t>
+      </w:r>
+      <w:proofErr w:type="spellEnd"/>
+      <w:r>
+        <w:t xml:space="preserve"> Systemen wie Linux. Sie ist Open Source mit gemeinfreien Teilen und anderen unter LGPL oder MIT-Lizenz neben eigenständigen Lizenzen.</w:t>
+      </w:r>
+    </w:p>
+    <w:p>
+      <w:proofErr w:type="spellStart"/>
+      <w:r>
+        <w:t>Dovecot</w:t>
+      </w:r>
+      <w:proofErr w:type="spellEnd"/>
+      <w:r>
+        <w:t xml:space="preserve"> ist für kleine (200 Mailboxen) bis größere Netzwerke (über 1000 Mailboxen) ausgelegt. Der Server kann mit den Mailboxformaten </w:t>
+      </w:r>
+      <w:proofErr w:type="spellStart"/>
+      <w:r>
+        <w:t>maildir</w:t>
+      </w:r>
+      <w:proofErr w:type="spellEnd"/>
+      <w:r>
+        <w:t xml:space="preserve"> und </w:t>
+      </w:r>
+      <w:proofErr w:type="spellStart"/>
+      <w:r>
+        <w:t>mbox</w:t>
+      </w:r>
+      <w:proofErr w:type="spellEnd"/>
+      <w:r>
+        <w:t xml:space="preserve"> umgehen und ist dazu vollständig kompatibel zum älteren Courier-IMAP-Server und der alten UW-IMAP Referenz-Server-Software für das IMAP-Protokoll. Die E-Mail-Daten sind leicht zu migrieren oder in E-Mail-Programmen nutzbar, Computerbenutzer können sich direkt auf dem </w:t>
+      </w:r>
+      <w:proofErr w:type="spellStart"/>
+      <w:r>
+        <w:t>Dovecot</w:t>
+      </w:r>
+      <w:proofErr w:type="spellEnd"/>
+      <w:r>
+        <w:t xml:space="preserve"> Mailserver einloggen.</w:t>
       </w:r>
     </w:p>
     <w:p>
       <w:pPr>
         <w:pStyle w:val="Heading2"/>
       </w:pPr>
+      <w:proofErr w:type="spellStart"/>
       <w:r>
         <w:t>Postfix</w:t>
       </w:r>
+      <w:proofErr w:type="spellEnd"/>
     </w:p>
     <w:p>
       <w:r>
@@ -179,14 +242,56 @@
       </w:r>
     </w:p>
     <w:p>
-      <w:r>
-        <w:t>Postfix ist ein Mail Transfer Agent für Unix und Unix-Derivate. Die Software sollte zum Entwicklungszeitpunkt eine kompatible Alternative zu Sendmail sein. Dabei achteten die Programmierer insbesondere auf Sicherheitsaspekte. Der Quellcode von Postfix steht unter der IBM Public License zur Verfügung und ist damit freie Software.</w:t>
+      <w:proofErr w:type="spellStart"/>
+      <w:r>
+        <w:t>Postfix</w:t>
+      </w:r>
+      <w:proofErr w:type="spellEnd"/>
+      <w:r>
+        <w:t xml:space="preserve"> ist ein Mail Transfer Agent für Unix und Unix-Derivate. Die Software sollte zum Entwicklungszeitpunkt eine kompatible Alternative zu Sendmail sein. Dabei achteten die Programmierer insbesondere auf Sicherheitsaspekte. Der Quellcode von </w:t>
+      </w:r>
+      <w:proofErr w:type="spellStart"/>
+      <w:r>
+        <w:t>Postfix</w:t>
+      </w:r>
+      <w:proofErr w:type="spellEnd"/>
+      <w:r>
+        <w:t xml:space="preserve"> steht unter der IBM Public </w:t>
+      </w:r>
+      <w:proofErr w:type="spellStart"/>
+      <w:r>
+        <w:t>License</w:t>
+      </w:r>
+      <w:proofErr w:type="spellEnd"/>
+      <w:r>
+        <w:t xml:space="preserve"> zur Verfügung und ist damit freie Software.</w:t>
       </w:r>
       <w:r>
         <w:t xml:space="preserve"> </w:t>
       </w:r>
-      <w:r>
-        <w:t>Postfix ist ein schnelles und im Verhältnis zu Sendmail oder qmail einfach zu administrierendes System. Dennoch gilt: Wie jeder MTA setzt auch Postfix enorme Kenntnisse im Bereich Mailserver, Protokolle und intensive Systemkenntnisse voraus, da die Konfigurationen je nach Anwendungsfall sehr komplex werden können.</w:t>
+      <w:proofErr w:type="spellStart"/>
+      <w:r>
+        <w:t>Postfix</w:t>
+      </w:r>
+      <w:proofErr w:type="spellEnd"/>
+      <w:r>
+        <w:t xml:space="preserve"> ist ein schnelles und im Verhältnis zu Sendmail oder </w:t>
+      </w:r>
+      <w:proofErr w:type="spellStart"/>
+      <w:r>
+        <w:t>qmail</w:t>
+      </w:r>
+      <w:proofErr w:type="spellEnd"/>
+      <w:r>
+        <w:t xml:space="preserve"> einfach zu administrierendes System. Dennoch gilt: Wie jeder MTA setzt auch </w:t>
+      </w:r>
+      <w:proofErr w:type="spellStart"/>
+      <w:r>
+        <w:t>Postfix</w:t>
+      </w:r>
+      <w:proofErr w:type="spellEnd"/>
+      <w:r>
+        <w:t xml:space="preserve"> enorme Kenntnisse im Bereich Mailserver, Protokolle und intensive Systemkenntnisse voraus, da die Konfigurationen je nach Anwendungsfall sehr komplex werden können.</w:t>
       </w:r>
     </w:p>
     <w:p>
@@ -194,21 +299,28 @@
         <w:t>Der erst</w:t>
       </w:r>
       <w:r>
-        <w:t>e Schritt ist das Erzeugen einer neuen virtuellen Maschine. Dies mache ich in VMWare</w:t>
-      </w:r>
+        <w:t xml:space="preserve">e Schritt ist das Erzeugen einer neuen virtuellen Maschine. Dies mache ich in </w:t>
+      </w:r>
+      <w:proofErr w:type="spellStart"/>
+      <w:r>
+        <w:t>VMWare</w:t>
+      </w:r>
+      <w:proofErr w:type="spellEnd"/>
       <w:r>
         <w:t>.</w:t>
       </w:r>
     </w:p>
     <w:p>
       <w:r>
-        <w:t>Nun erstelle ich ein Zertifikat..</w:t>
-      </w:r>
-    </w:p>
-    <w:p>
-      <w:bookmarkStart w:id="0" w:name="_GoBack"/>
-      <w:bookmarkEnd w:id="0"/>
-    </w:p>
+        <w:t>Nun erstelle ich ein Zertifikat</w:t>
+      </w:r>
+      <w:proofErr w:type="gramStart"/>
+      <w:r>
+        <w:t>..</w:t>
+      </w:r>
+      <w:proofErr w:type="gramEnd"/>
+    </w:p>
+    <w:p/>
     <w:p>
       <w:r>
         <w:t>ldap.org</w:t>
@@ -256,6 +368,1085 @@
             <w:rStyle w:val="Hyperlink"/>
           </w:rPr>
           <w:t>http://www.tecchannel.de/server/tipps/2040296/tipp_ubuntu_deutsche_tastaturbelegung_fuer_die_konsole_festlegen/</w:t>
+        </w:r>
+      </w:hyperlink>
+    </w:p>
+    <w:p>
+      <w:pPr>
+        <w:pStyle w:val="Heading2"/>
+      </w:pPr>
+      <w:proofErr w:type="spellStart"/>
+      <w:r>
+        <w:t>Postfix</w:t>
+      </w:r>
+      <w:proofErr w:type="spellEnd"/>
+      <w:r>
+        <w:t xml:space="preserve"> Konfiguration</w:t>
+      </w:r>
+    </w:p>
+    <w:p>
+      <w:proofErr w:type="spellStart"/>
+      <w:r>
+        <w:t>Postfix</w:t>
+      </w:r>
+      <w:proofErr w:type="spellEnd"/>
+      <w:r>
+        <w:t xml:space="preserve"> installieren: </w:t>
+      </w:r>
+      <w:r>
+        <w:rPr>
+          <w:noProof/>
+          <w:lang w:eastAsia="de-AT"/>
+        </w:rPr>
+        <w:drawing>
+          <wp:inline distT="0" distB="0" distL="0" distR="0" wp14:anchorId="2027C254" wp14:editId="124E124E">
+            <wp:extent cx="4038600" cy="200025"/>
+            <wp:effectExtent l="0" t="0" r="0" b="9525"/>
+            <wp:docPr id="7" name="Picture 7"/>
+            <wp:cNvGraphicFramePr>
+              <a:graphicFrameLocks xmlns:a="http://schemas.openxmlformats.org/drawingml/2006/main" noChangeAspect="1"/>
+            </wp:cNvGraphicFramePr>
+            <a:graphic xmlns:a="http://schemas.openxmlformats.org/drawingml/2006/main">
+              <a:graphicData uri="http://schemas.openxmlformats.org/drawingml/2006/picture">
+                <pic:pic xmlns:pic="http://schemas.openxmlformats.org/drawingml/2006/picture">
+                  <pic:nvPicPr>
+                    <pic:cNvPr id="1" name=""/>
+                    <pic:cNvPicPr/>
+                  </pic:nvPicPr>
+                  <pic:blipFill>
+                    <a:blip r:embed="rId10"/>
+                    <a:stretch>
+                      <a:fillRect/>
+                    </a:stretch>
+                  </pic:blipFill>
+                  <pic:spPr>
+                    <a:xfrm>
+                      <a:off x="0" y="0"/>
+                      <a:ext cx="4038600" cy="200025"/>
+                    </a:xfrm>
+                    <a:prstGeom prst="rect">
+                      <a:avLst/>
+                    </a:prstGeom>
+                  </pic:spPr>
+                </pic:pic>
+              </a:graphicData>
+            </a:graphic>
+          </wp:inline>
+        </w:drawing>
+      </w:r>
+    </w:p>
+    <w:p>
+      <w:pPr>
+        <w:shd w:val="clear" w:color="auto" w:fill="FFFFFF"/>
+        <w:spacing w:before="168" w:after="168" w:line="331" w:lineRule="atLeast"/>
+        <w:jc w:val="both"/>
+      </w:pPr>
+      <w:r>
+        <w:t>Als erstes wird nach dem allgemeinen Einsatzzweck des Servers gefragt. Zur Auswahl stehen folgende Möglichkeiten:</w:t>
+      </w:r>
+    </w:p>
+    <w:tbl>
+      <w:tblPr>
+        <w:tblW w:w="0" w:type="dxa"/>
+        <w:tblInd w:w="240" w:type="dxa"/>
+        <w:tblBorders>
+          <w:top w:val="single" w:sz="6" w:space="0" w:color="CCCCCC"/>
+          <w:left w:val="single" w:sz="6" w:space="0" w:color="CCCCCC"/>
+          <w:bottom w:val="single" w:sz="6" w:space="0" w:color="CCCCCC"/>
+          <w:right w:val="single" w:sz="6" w:space="0" w:color="CCCCCC"/>
+        </w:tblBorders>
+        <w:shd w:val="clear" w:color="auto" w:fill="FFFFFF"/>
+        <w:tblCellMar>
+          <w:left w:w="0" w:type="dxa"/>
+          <w:right w:w="0" w:type="dxa"/>
+        </w:tblCellMar>
+        <w:tblLook w:val="04A0" w:firstRow="1" w:lastRow="0" w:firstColumn="1" w:lastColumn="0" w:noHBand="0" w:noVBand="1"/>
+      </w:tblPr>
+      <w:tblGrid>
+        <w:gridCol w:w="1575"/>
+        <w:gridCol w:w="3775"/>
+        <w:gridCol w:w="3466"/>
+      </w:tblGrid>
+      <w:tr>
+        <w:tc>
+          <w:tcPr>
+            <w:tcW w:w="0" w:type="auto"/>
+            <w:tcBorders>
+              <w:top w:val="single" w:sz="6" w:space="0" w:color="CCCCCC"/>
+              <w:left w:val="single" w:sz="6" w:space="0" w:color="CCCCCC"/>
+              <w:bottom w:val="single" w:sz="6" w:space="0" w:color="CCCCCC"/>
+              <w:right w:val="single" w:sz="6" w:space="0" w:color="CCCCCC"/>
+            </w:tcBorders>
+            <w:shd w:val="clear" w:color="auto" w:fill="F9EAAF"/>
+            <w:tcMar>
+              <w:top w:w="72" w:type="dxa"/>
+              <w:left w:w="144" w:type="dxa"/>
+              <w:bottom w:w="72" w:type="dxa"/>
+              <w:right w:w="144" w:type="dxa"/>
+            </w:tcMar>
+            <w:vAlign w:val="center"/>
+            <w:hideMark/>
+          </w:tcPr>
+          <w:p>
+            <w:pPr>
+              <w:spacing w:after="0" w:line="331" w:lineRule="atLeast"/>
+              <w:rPr>
+                <w:rFonts w:ascii="Arial" w:eastAsia="Times New Roman" w:hAnsi="Arial" w:cs="Arial"/>
+                <w:color w:val="000000"/>
+                <w:lang w:eastAsia="de-AT"/>
+              </w:rPr>
+            </w:pPr>
+            <w:r>
+              <w:rPr>
+                <w:rFonts w:ascii="Arial" w:eastAsia="Times New Roman" w:hAnsi="Arial" w:cs="Arial"/>
+                <w:b/>
+                <w:bCs/>
+                <w:color w:val="000000"/>
+                <w:lang w:eastAsia="de-AT"/>
+              </w:rPr>
+              <w:t>Typ</w:t>
+            </w:r>
+          </w:p>
+        </w:tc>
+        <w:tc>
+          <w:tcPr>
+            <w:tcW w:w="0" w:type="auto"/>
+            <w:tcBorders>
+              <w:top w:val="single" w:sz="6" w:space="0" w:color="CCCCCC"/>
+              <w:left w:val="single" w:sz="6" w:space="0" w:color="CCCCCC"/>
+              <w:bottom w:val="single" w:sz="6" w:space="0" w:color="CCCCCC"/>
+              <w:right w:val="single" w:sz="6" w:space="0" w:color="CCCCCC"/>
+            </w:tcBorders>
+            <w:shd w:val="clear" w:color="auto" w:fill="F9EAAF"/>
+            <w:tcMar>
+              <w:top w:w="72" w:type="dxa"/>
+              <w:left w:w="144" w:type="dxa"/>
+              <w:bottom w:w="72" w:type="dxa"/>
+              <w:right w:w="144" w:type="dxa"/>
+            </w:tcMar>
+            <w:vAlign w:val="center"/>
+            <w:hideMark/>
+          </w:tcPr>
+          <w:p>
+            <w:pPr>
+              <w:spacing w:after="0" w:line="331" w:lineRule="atLeast"/>
+              <w:rPr>
+                <w:rFonts w:ascii="Arial" w:eastAsia="Times New Roman" w:hAnsi="Arial" w:cs="Arial"/>
+                <w:color w:val="000000"/>
+                <w:lang w:eastAsia="de-AT"/>
+              </w:rPr>
+            </w:pPr>
+            <w:r>
+              <w:rPr>
+                <w:rFonts w:ascii="Arial" w:eastAsia="Times New Roman" w:hAnsi="Arial" w:cs="Arial"/>
+                <w:b/>
+                <w:bCs/>
+                <w:color w:val="000000"/>
+                <w:lang w:eastAsia="de-AT"/>
+              </w:rPr>
+              <w:t>Beschreibung</w:t>
+            </w:r>
+          </w:p>
+        </w:tc>
+        <w:tc>
+          <w:tcPr>
+            <w:tcW w:w="0" w:type="auto"/>
+            <w:tcBorders>
+              <w:top w:val="single" w:sz="6" w:space="0" w:color="CCCCCC"/>
+              <w:left w:val="single" w:sz="6" w:space="0" w:color="CCCCCC"/>
+              <w:bottom w:val="single" w:sz="6" w:space="0" w:color="CCCCCC"/>
+              <w:right w:val="single" w:sz="6" w:space="0" w:color="CCCCCC"/>
+            </w:tcBorders>
+            <w:shd w:val="clear" w:color="auto" w:fill="F9EAAF"/>
+            <w:tcMar>
+              <w:top w:w="72" w:type="dxa"/>
+              <w:left w:w="144" w:type="dxa"/>
+              <w:bottom w:w="72" w:type="dxa"/>
+              <w:right w:w="144" w:type="dxa"/>
+            </w:tcMar>
+            <w:vAlign w:val="center"/>
+            <w:hideMark/>
+          </w:tcPr>
+          <w:p>
+            <w:pPr>
+              <w:spacing w:after="0" w:line="331" w:lineRule="atLeast"/>
+              <w:rPr>
+                <w:rFonts w:ascii="Arial" w:eastAsia="Times New Roman" w:hAnsi="Arial" w:cs="Arial"/>
+                <w:color w:val="000000"/>
+                <w:lang w:eastAsia="de-AT"/>
+              </w:rPr>
+            </w:pPr>
+            <w:r>
+              <w:rPr>
+                <w:rFonts w:ascii="Arial" w:eastAsia="Times New Roman" w:hAnsi="Arial" w:cs="Arial"/>
+                <w:b/>
+                <w:bCs/>
+                <w:color w:val="000000"/>
+                <w:lang w:eastAsia="de-AT"/>
+              </w:rPr>
+              <w:t>Einsatzszenarien</w:t>
+            </w:r>
+          </w:p>
+        </w:tc>
+      </w:tr>
+      <w:tr>
+        <w:tc>
+          <w:tcPr>
+            <w:tcW w:w="0" w:type="auto"/>
+            <w:tcBorders>
+              <w:top w:val="single" w:sz="6" w:space="0" w:color="CCCCCC"/>
+              <w:left w:val="single" w:sz="6" w:space="0" w:color="CCCCCC"/>
+              <w:bottom w:val="single" w:sz="6" w:space="0" w:color="CCCCCC"/>
+              <w:right w:val="single" w:sz="6" w:space="0" w:color="CCCCCC"/>
+            </w:tcBorders>
+            <w:shd w:val="clear" w:color="auto" w:fill="FFFFFF"/>
+            <w:tcMar>
+              <w:top w:w="72" w:type="dxa"/>
+              <w:left w:w="144" w:type="dxa"/>
+              <w:bottom w:w="72" w:type="dxa"/>
+              <w:right w:w="144" w:type="dxa"/>
+            </w:tcMar>
+            <w:vAlign w:val="center"/>
+            <w:hideMark/>
+          </w:tcPr>
+          <w:p>
+            <w:pPr>
+              <w:spacing w:after="0" w:line="331" w:lineRule="atLeast"/>
+              <w:rPr>
+                <w:rFonts w:ascii="Arial" w:eastAsia="Times New Roman" w:hAnsi="Arial" w:cs="Arial"/>
+                <w:color w:val="000000"/>
+                <w:lang w:eastAsia="de-AT"/>
+              </w:rPr>
+            </w:pPr>
+            <w:r>
+              <w:rPr>
+                <w:rFonts w:ascii="Arial" w:eastAsia="Times New Roman" w:hAnsi="Arial" w:cs="Arial"/>
+                <w:i/>
+                <w:iCs/>
+                <w:color w:val="000000"/>
+                <w:lang w:eastAsia="de-AT"/>
+              </w:rPr>
+              <w:t>"Internet Site"</w:t>
+            </w:r>
+          </w:p>
+        </w:tc>
+        <w:tc>
+          <w:tcPr>
+            <w:tcW w:w="0" w:type="auto"/>
+            <w:tcBorders>
+              <w:top w:val="single" w:sz="6" w:space="0" w:color="CCCCCC"/>
+              <w:left w:val="single" w:sz="6" w:space="0" w:color="CCCCCC"/>
+              <w:bottom w:val="single" w:sz="6" w:space="0" w:color="CCCCCC"/>
+              <w:right w:val="single" w:sz="6" w:space="0" w:color="CCCCCC"/>
+            </w:tcBorders>
+            <w:shd w:val="clear" w:color="auto" w:fill="FFFFFF"/>
+            <w:tcMar>
+              <w:top w:w="72" w:type="dxa"/>
+              <w:left w:w="144" w:type="dxa"/>
+              <w:bottom w:w="72" w:type="dxa"/>
+              <w:right w:w="144" w:type="dxa"/>
+            </w:tcMar>
+            <w:vAlign w:val="center"/>
+            <w:hideMark/>
+          </w:tcPr>
+          <w:p>
+            <w:pPr>
+              <w:spacing w:after="0" w:line="331" w:lineRule="atLeast"/>
+              <w:rPr>
+                <w:rFonts w:ascii="Arial" w:eastAsia="Times New Roman" w:hAnsi="Arial" w:cs="Arial"/>
+                <w:color w:val="000000"/>
+                <w:lang w:eastAsia="de-AT"/>
+              </w:rPr>
+            </w:pPr>
+            <w:r>
+              <w:t>Standard. Mail wird empfangen und verschickt.</w:t>
+            </w:r>
+          </w:p>
+        </w:tc>
+        <w:tc>
+          <w:tcPr>
+            <w:tcW w:w="0" w:type="auto"/>
+            <w:tcBorders>
+              <w:top w:val="single" w:sz="6" w:space="0" w:color="CCCCCC"/>
+              <w:left w:val="single" w:sz="6" w:space="0" w:color="CCCCCC"/>
+              <w:bottom w:val="single" w:sz="6" w:space="0" w:color="CCCCCC"/>
+              <w:right w:val="single" w:sz="6" w:space="0" w:color="CCCCCC"/>
+            </w:tcBorders>
+            <w:shd w:val="clear" w:color="auto" w:fill="FFFFFF"/>
+            <w:tcMar>
+              <w:top w:w="72" w:type="dxa"/>
+              <w:left w:w="144" w:type="dxa"/>
+              <w:bottom w:w="72" w:type="dxa"/>
+              <w:right w:w="144" w:type="dxa"/>
+            </w:tcMar>
+            <w:vAlign w:val="center"/>
+            <w:hideMark/>
+          </w:tcPr>
+          <w:p>
+            <w:pPr>
+              <w:spacing w:after="0" w:line="331" w:lineRule="atLeast"/>
+              <w:rPr>
+                <w:rFonts w:ascii="Arial" w:eastAsia="Times New Roman" w:hAnsi="Arial" w:cs="Arial"/>
+                <w:color w:val="000000"/>
+                <w:lang w:eastAsia="de-AT"/>
+              </w:rPr>
+            </w:pPr>
+            <w:r>
+              <w:t>Echter Mailserver mit fester IP-Adresse, z.B. Root-Server</w:t>
+            </w:r>
+          </w:p>
+        </w:tc>
+      </w:tr>
+      <w:tr>
+        <w:tc>
+          <w:tcPr>
+            <w:tcW w:w="0" w:type="auto"/>
+            <w:tcBorders>
+              <w:top w:val="single" w:sz="6" w:space="0" w:color="CCCCCC"/>
+              <w:left w:val="single" w:sz="6" w:space="0" w:color="CCCCCC"/>
+              <w:bottom w:val="single" w:sz="6" w:space="0" w:color="CCCCCC"/>
+              <w:right w:val="single" w:sz="6" w:space="0" w:color="CCCCCC"/>
+            </w:tcBorders>
+            <w:shd w:val="clear" w:color="auto" w:fill="FFFFFF"/>
+            <w:tcMar>
+              <w:top w:w="72" w:type="dxa"/>
+              <w:left w:w="144" w:type="dxa"/>
+              <w:bottom w:w="72" w:type="dxa"/>
+              <w:right w:w="144" w:type="dxa"/>
+            </w:tcMar>
+            <w:vAlign w:val="center"/>
+            <w:hideMark/>
+          </w:tcPr>
+          <w:p>
+            <w:pPr>
+              <w:spacing w:after="0" w:line="331" w:lineRule="atLeast"/>
+              <w:rPr>
+                <w:rFonts w:ascii="Arial" w:eastAsia="Times New Roman" w:hAnsi="Arial" w:cs="Arial"/>
+                <w:color w:val="000000"/>
+                <w:lang w:eastAsia="de-AT"/>
+              </w:rPr>
+            </w:pPr>
+            <w:r>
+              <w:rPr>
+                <w:rFonts w:ascii="Arial" w:eastAsia="Times New Roman" w:hAnsi="Arial" w:cs="Arial"/>
+                <w:i/>
+                <w:iCs/>
+                <w:color w:val="000000"/>
+                <w:lang w:eastAsia="de-AT"/>
+              </w:rPr>
+              <w:t xml:space="preserve">"Internet mit </w:t>
+            </w:r>
+            <w:proofErr w:type="spellStart"/>
+            <w:r>
+              <w:rPr>
+                <w:rFonts w:ascii="Arial" w:eastAsia="Times New Roman" w:hAnsi="Arial" w:cs="Arial"/>
+                <w:i/>
+                <w:iCs/>
+                <w:color w:val="000000"/>
+                <w:lang w:eastAsia="de-AT"/>
+              </w:rPr>
+              <w:t>Smarthost</w:t>
+            </w:r>
+            <w:proofErr w:type="spellEnd"/>
+            <w:r>
+              <w:rPr>
+                <w:rFonts w:ascii="Arial" w:eastAsia="Times New Roman" w:hAnsi="Arial" w:cs="Arial"/>
+                <w:i/>
+                <w:iCs/>
+                <w:color w:val="000000"/>
+                <w:lang w:eastAsia="de-AT"/>
+              </w:rPr>
+              <w:t>"</w:t>
+            </w:r>
+          </w:p>
+        </w:tc>
+        <w:tc>
+          <w:tcPr>
+            <w:tcW w:w="0" w:type="auto"/>
+            <w:tcBorders>
+              <w:top w:val="single" w:sz="6" w:space="0" w:color="CCCCCC"/>
+              <w:left w:val="single" w:sz="6" w:space="0" w:color="CCCCCC"/>
+              <w:bottom w:val="single" w:sz="6" w:space="0" w:color="CCCCCC"/>
+              <w:right w:val="single" w:sz="6" w:space="0" w:color="CCCCCC"/>
+            </w:tcBorders>
+            <w:shd w:val="clear" w:color="auto" w:fill="FFFFFF"/>
+            <w:tcMar>
+              <w:top w:w="72" w:type="dxa"/>
+              <w:left w:w="144" w:type="dxa"/>
+              <w:bottom w:w="72" w:type="dxa"/>
+              <w:right w:w="144" w:type="dxa"/>
+            </w:tcMar>
+            <w:vAlign w:val="center"/>
+            <w:hideMark/>
+          </w:tcPr>
+          <w:p>
+            <w:pPr>
+              <w:spacing w:after="0" w:line="331" w:lineRule="atLeast"/>
+              <w:rPr>
+                <w:rFonts w:ascii="Arial" w:eastAsia="Times New Roman" w:hAnsi="Arial" w:cs="Arial"/>
+                <w:color w:val="000000"/>
+                <w:lang w:eastAsia="de-AT"/>
+              </w:rPr>
+            </w:pPr>
+            <w:r>
+              <w:t>Wie Internet Site, aber Mail wird nicht direkt an den entfernten Server zugestellt, sondern komplett über einen anderen Server (etwa beim ISP) geleitet.</w:t>
+            </w:r>
+          </w:p>
+        </w:tc>
+        <w:tc>
+          <w:tcPr>
+            <w:tcW w:w="0" w:type="auto"/>
+            <w:tcBorders>
+              <w:top w:val="single" w:sz="6" w:space="0" w:color="CCCCCC"/>
+              <w:left w:val="single" w:sz="6" w:space="0" w:color="CCCCCC"/>
+              <w:bottom w:val="single" w:sz="6" w:space="0" w:color="CCCCCC"/>
+              <w:right w:val="single" w:sz="6" w:space="0" w:color="CCCCCC"/>
+            </w:tcBorders>
+            <w:shd w:val="clear" w:color="auto" w:fill="FFFFFF"/>
+            <w:tcMar>
+              <w:top w:w="72" w:type="dxa"/>
+              <w:left w:w="144" w:type="dxa"/>
+              <w:bottom w:w="72" w:type="dxa"/>
+              <w:right w:w="144" w:type="dxa"/>
+            </w:tcMar>
+            <w:vAlign w:val="center"/>
+            <w:hideMark/>
+          </w:tcPr>
+          <w:p>
+            <w:pPr>
+              <w:spacing w:after="0" w:line="331" w:lineRule="atLeast"/>
+              <w:rPr>
+                <w:rFonts w:ascii="Arial" w:eastAsia="Times New Roman" w:hAnsi="Arial" w:cs="Arial"/>
+                <w:color w:val="000000"/>
+                <w:lang w:eastAsia="de-AT"/>
+              </w:rPr>
+            </w:pPr>
+            <w:r>
+              <w:t>Mailserver mit dynamischer IP-Adresse, die sonst sehr oft als potentielle Spam-/Virenversender geblockt werden.</w:t>
+            </w:r>
+          </w:p>
+        </w:tc>
+      </w:tr>
+      <w:tr>
+        <w:tc>
+          <w:tcPr>
+            <w:tcW w:w="0" w:type="auto"/>
+            <w:tcBorders>
+              <w:top w:val="single" w:sz="6" w:space="0" w:color="CCCCCC"/>
+              <w:left w:val="single" w:sz="6" w:space="0" w:color="CCCCCC"/>
+              <w:bottom w:val="single" w:sz="6" w:space="0" w:color="CCCCCC"/>
+              <w:right w:val="single" w:sz="6" w:space="0" w:color="CCCCCC"/>
+            </w:tcBorders>
+            <w:shd w:val="clear" w:color="auto" w:fill="FFFFFF"/>
+            <w:tcMar>
+              <w:top w:w="72" w:type="dxa"/>
+              <w:left w:w="144" w:type="dxa"/>
+              <w:bottom w:w="72" w:type="dxa"/>
+              <w:right w:w="144" w:type="dxa"/>
+            </w:tcMar>
+            <w:vAlign w:val="center"/>
+            <w:hideMark/>
+          </w:tcPr>
+          <w:p>
+            <w:pPr>
+              <w:spacing w:after="0" w:line="331" w:lineRule="atLeast"/>
+              <w:rPr>
+                <w:rFonts w:ascii="Arial" w:eastAsia="Times New Roman" w:hAnsi="Arial" w:cs="Arial"/>
+                <w:color w:val="000000"/>
+                <w:lang w:eastAsia="de-AT"/>
+              </w:rPr>
+            </w:pPr>
+            <w:r>
+              <w:rPr>
+                <w:rFonts w:ascii="Arial" w:eastAsia="Times New Roman" w:hAnsi="Arial" w:cs="Arial"/>
+                <w:i/>
+                <w:iCs/>
+                <w:color w:val="000000"/>
+                <w:lang w:eastAsia="de-AT"/>
+              </w:rPr>
+              <w:t>"</w:t>
+            </w:r>
+            <w:proofErr w:type="spellStart"/>
+            <w:r>
+              <w:rPr>
+                <w:rFonts w:ascii="Arial" w:eastAsia="Times New Roman" w:hAnsi="Arial" w:cs="Arial"/>
+                <w:i/>
+                <w:iCs/>
+                <w:color w:val="000000"/>
+                <w:lang w:eastAsia="de-AT"/>
+              </w:rPr>
+              <w:t>Satellite</w:t>
+            </w:r>
+            <w:proofErr w:type="spellEnd"/>
+            <w:r>
+              <w:rPr>
+                <w:rFonts w:ascii="Arial" w:eastAsia="Times New Roman" w:hAnsi="Arial" w:cs="Arial"/>
+                <w:i/>
+                <w:iCs/>
+                <w:color w:val="000000"/>
+                <w:lang w:eastAsia="de-AT"/>
+              </w:rPr>
+              <w:t xml:space="preserve"> System"</w:t>
+            </w:r>
+          </w:p>
+        </w:tc>
+        <w:tc>
+          <w:tcPr>
+            <w:tcW w:w="0" w:type="auto"/>
+            <w:tcBorders>
+              <w:top w:val="single" w:sz="6" w:space="0" w:color="CCCCCC"/>
+              <w:left w:val="single" w:sz="6" w:space="0" w:color="CCCCCC"/>
+              <w:bottom w:val="single" w:sz="6" w:space="0" w:color="CCCCCC"/>
+              <w:right w:val="single" w:sz="6" w:space="0" w:color="CCCCCC"/>
+            </w:tcBorders>
+            <w:shd w:val="clear" w:color="auto" w:fill="FFFFFF"/>
+            <w:tcMar>
+              <w:top w:w="72" w:type="dxa"/>
+              <w:left w:w="144" w:type="dxa"/>
+              <w:bottom w:w="72" w:type="dxa"/>
+              <w:right w:w="144" w:type="dxa"/>
+            </w:tcMar>
+            <w:vAlign w:val="center"/>
+            <w:hideMark/>
+          </w:tcPr>
+          <w:p>
+            <w:pPr>
+              <w:spacing w:after="0" w:line="331" w:lineRule="atLeast"/>
+              <w:rPr>
+                <w:rFonts w:ascii="Arial" w:eastAsia="Times New Roman" w:hAnsi="Arial" w:cs="Arial"/>
+                <w:color w:val="000000"/>
+                <w:lang w:eastAsia="de-AT"/>
+              </w:rPr>
+            </w:pPr>
+            <w:r>
+              <w:t xml:space="preserve">Keine Mail wird empfangen, alle ausgehende Mail über einen </w:t>
+            </w:r>
+            <w:proofErr w:type="spellStart"/>
+            <w:r>
+              <w:t>Smarthost</w:t>
+            </w:r>
+            <w:proofErr w:type="spellEnd"/>
+            <w:r>
+              <w:t xml:space="preserve"> (s.o.) verschickt.</w:t>
+            </w:r>
+          </w:p>
+        </w:tc>
+        <w:tc>
+          <w:tcPr>
+            <w:tcW w:w="0" w:type="auto"/>
+            <w:tcBorders>
+              <w:top w:val="single" w:sz="6" w:space="0" w:color="CCCCCC"/>
+              <w:left w:val="single" w:sz="6" w:space="0" w:color="CCCCCC"/>
+              <w:bottom w:val="single" w:sz="6" w:space="0" w:color="CCCCCC"/>
+              <w:right w:val="single" w:sz="6" w:space="0" w:color="CCCCCC"/>
+            </w:tcBorders>
+            <w:shd w:val="clear" w:color="auto" w:fill="FFFFFF"/>
+            <w:tcMar>
+              <w:top w:w="72" w:type="dxa"/>
+              <w:left w:w="144" w:type="dxa"/>
+              <w:bottom w:w="72" w:type="dxa"/>
+              <w:right w:w="144" w:type="dxa"/>
+            </w:tcMar>
+            <w:vAlign w:val="center"/>
+            <w:hideMark/>
+          </w:tcPr>
+          <w:p>
+            <w:pPr>
+              <w:spacing w:after="0" w:line="331" w:lineRule="atLeast"/>
+              <w:rPr>
+                <w:rFonts w:ascii="Arial" w:eastAsia="Times New Roman" w:hAnsi="Arial" w:cs="Arial"/>
+                <w:color w:val="000000"/>
+                <w:lang w:eastAsia="de-AT"/>
+              </w:rPr>
+            </w:pPr>
+            <w:r>
+              <w:t xml:space="preserve">Mail durch </w:t>
+            </w:r>
+            <w:proofErr w:type="spellStart"/>
+            <w:r>
+              <w:t>Adminskripte</w:t>
+            </w:r>
+            <w:proofErr w:type="spellEnd"/>
+            <w:r>
+              <w:t xml:space="preserve"> oder Webapplikationen verschicken lassen.</w:t>
+            </w:r>
+          </w:p>
+        </w:tc>
+      </w:tr>
+      <w:tr>
+        <w:tc>
+          <w:tcPr>
+            <w:tcW w:w="0" w:type="auto"/>
+            <w:tcBorders>
+              <w:top w:val="single" w:sz="6" w:space="0" w:color="CCCCCC"/>
+              <w:left w:val="single" w:sz="6" w:space="0" w:color="CCCCCC"/>
+              <w:bottom w:val="single" w:sz="6" w:space="0" w:color="CCCCCC"/>
+              <w:right w:val="single" w:sz="6" w:space="0" w:color="CCCCCC"/>
+            </w:tcBorders>
+            <w:shd w:val="clear" w:color="auto" w:fill="FFFFFF"/>
+            <w:tcMar>
+              <w:top w:w="72" w:type="dxa"/>
+              <w:left w:w="144" w:type="dxa"/>
+              <w:bottom w:w="72" w:type="dxa"/>
+              <w:right w:w="144" w:type="dxa"/>
+            </w:tcMar>
+            <w:vAlign w:val="center"/>
+            <w:hideMark/>
+          </w:tcPr>
+          <w:p>
+            <w:pPr>
+              <w:spacing w:after="0" w:line="331" w:lineRule="atLeast"/>
+              <w:rPr>
+                <w:rFonts w:ascii="Arial" w:eastAsia="Times New Roman" w:hAnsi="Arial" w:cs="Arial"/>
+                <w:color w:val="000000"/>
+                <w:lang w:eastAsia="de-AT"/>
+              </w:rPr>
+            </w:pPr>
+            <w:r>
+              <w:rPr>
+                <w:rFonts w:ascii="Arial" w:eastAsia="Times New Roman" w:hAnsi="Arial" w:cs="Arial"/>
+                <w:i/>
+                <w:iCs/>
+                <w:color w:val="000000"/>
+                <w:lang w:eastAsia="de-AT"/>
+              </w:rPr>
+              <w:t>"</w:t>
+            </w:r>
+            <w:proofErr w:type="spellStart"/>
+            <w:r>
+              <w:rPr>
+                <w:rFonts w:ascii="Arial" w:eastAsia="Times New Roman" w:hAnsi="Arial" w:cs="Arial"/>
+                <w:i/>
+                <w:iCs/>
+                <w:color w:val="000000"/>
+                <w:lang w:eastAsia="de-AT"/>
+              </w:rPr>
+              <w:t>Local</w:t>
+            </w:r>
+            <w:proofErr w:type="spellEnd"/>
+            <w:r>
+              <w:rPr>
+                <w:rFonts w:ascii="Arial" w:eastAsia="Times New Roman" w:hAnsi="Arial" w:cs="Arial"/>
+                <w:i/>
+                <w:iCs/>
+                <w:color w:val="000000"/>
+                <w:lang w:eastAsia="de-AT"/>
+              </w:rPr>
+              <w:t xml:space="preserve"> </w:t>
+            </w:r>
+            <w:proofErr w:type="spellStart"/>
+            <w:r>
+              <w:rPr>
+                <w:rFonts w:ascii="Arial" w:eastAsia="Times New Roman" w:hAnsi="Arial" w:cs="Arial"/>
+                <w:i/>
+                <w:iCs/>
+                <w:color w:val="000000"/>
+                <w:lang w:eastAsia="de-AT"/>
+              </w:rPr>
+              <w:t>only</w:t>
+            </w:r>
+            <w:proofErr w:type="spellEnd"/>
+            <w:r>
+              <w:rPr>
+                <w:rFonts w:ascii="Arial" w:eastAsia="Times New Roman" w:hAnsi="Arial" w:cs="Arial"/>
+                <w:i/>
+                <w:iCs/>
+                <w:color w:val="000000"/>
+                <w:lang w:eastAsia="de-AT"/>
+              </w:rPr>
+              <w:t>"</w:t>
+            </w:r>
+          </w:p>
+        </w:tc>
+        <w:tc>
+          <w:tcPr>
+            <w:tcW w:w="0" w:type="auto"/>
+            <w:tcBorders>
+              <w:top w:val="single" w:sz="6" w:space="0" w:color="CCCCCC"/>
+              <w:left w:val="single" w:sz="6" w:space="0" w:color="CCCCCC"/>
+              <w:bottom w:val="single" w:sz="6" w:space="0" w:color="CCCCCC"/>
+              <w:right w:val="single" w:sz="6" w:space="0" w:color="CCCCCC"/>
+            </w:tcBorders>
+            <w:shd w:val="clear" w:color="auto" w:fill="FFFFFF"/>
+            <w:tcMar>
+              <w:top w:w="72" w:type="dxa"/>
+              <w:left w:w="144" w:type="dxa"/>
+              <w:bottom w:w="72" w:type="dxa"/>
+              <w:right w:w="144" w:type="dxa"/>
+            </w:tcMar>
+            <w:vAlign w:val="center"/>
+            <w:hideMark/>
+          </w:tcPr>
+          <w:p>
+            <w:pPr>
+              <w:spacing w:after="0" w:line="331" w:lineRule="atLeast"/>
+              <w:rPr>
+                <w:rFonts w:ascii="Arial" w:eastAsia="Times New Roman" w:hAnsi="Arial" w:cs="Arial"/>
+                <w:color w:val="000000"/>
+                <w:lang w:eastAsia="de-AT"/>
+              </w:rPr>
+            </w:pPr>
+            <w:r>
+              <w:t>Mail wird lokal auf dem Rechner zugestellt, es wird keine Mail von außen empfangen bzw. nach außen geschickt.</w:t>
+            </w:r>
+          </w:p>
+        </w:tc>
+        <w:tc>
+          <w:tcPr>
+            <w:tcW w:w="0" w:type="auto"/>
+            <w:tcBorders>
+              <w:top w:val="single" w:sz="6" w:space="0" w:color="CCCCCC"/>
+              <w:left w:val="single" w:sz="6" w:space="0" w:color="CCCCCC"/>
+              <w:bottom w:val="single" w:sz="6" w:space="0" w:color="CCCCCC"/>
+              <w:right w:val="single" w:sz="6" w:space="0" w:color="CCCCCC"/>
+            </w:tcBorders>
+            <w:shd w:val="clear" w:color="auto" w:fill="FFFFFF"/>
+            <w:tcMar>
+              <w:top w:w="72" w:type="dxa"/>
+              <w:left w:w="144" w:type="dxa"/>
+              <w:bottom w:w="72" w:type="dxa"/>
+              <w:right w:w="144" w:type="dxa"/>
+            </w:tcMar>
+            <w:vAlign w:val="center"/>
+            <w:hideMark/>
+          </w:tcPr>
+          <w:p>
+            <w:pPr>
+              <w:spacing w:after="0" w:line="331" w:lineRule="atLeast"/>
+              <w:rPr>
+                <w:rFonts w:ascii="Arial" w:eastAsia="Times New Roman" w:hAnsi="Arial" w:cs="Arial"/>
+                <w:color w:val="000000"/>
+                <w:lang w:eastAsia="de-AT"/>
+              </w:rPr>
+            </w:pPr>
+            <w:r>
+              <w:t>Wie "</w:t>
+            </w:r>
+            <w:proofErr w:type="spellStart"/>
+            <w:r>
+              <w:t>Satellite</w:t>
+            </w:r>
+            <w:proofErr w:type="spellEnd"/>
+            <w:r>
+              <w:t xml:space="preserve"> System", aber die Mail soll direkt auf demselben System gelesen werden</w:t>
+            </w:r>
+            <w:r>
+              <w:rPr>
+                <w:rFonts w:ascii="Arial" w:eastAsia="Times New Roman" w:hAnsi="Arial" w:cs="Arial"/>
+                <w:color w:val="000000"/>
+                <w:lang w:eastAsia="de-AT"/>
+              </w:rPr>
+              <w:t>.</w:t>
+            </w:r>
+          </w:p>
+        </w:tc>
+      </w:tr>
+    </w:tbl>
+    <w:p/>
+    <w:p>
+      <w:r>
+        <w:t xml:space="preserve">Wir wählen den Mode </w:t>
+      </w:r>
+      <w:r>
+        <w:rPr>
+          <w:i/>
+        </w:rPr>
+        <w:t>Internet Site</w:t>
+      </w:r>
+      <w:r>
+        <w:t xml:space="preserve"> aus.</w:t>
+      </w:r>
+    </w:p>
+    <w:p>
+      <w:r>
+        <w:rPr>
+          <w:noProof/>
+          <w:lang w:eastAsia="de-AT"/>
+        </w:rPr>
+        <w:drawing>
+          <wp:inline distT="0" distB="0" distL="0" distR="0" wp14:anchorId="24211B59" wp14:editId="7F8179C7">
+            <wp:extent cx="1943100" cy="866775"/>
+            <wp:effectExtent l="0" t="0" r="0" b="9525"/>
+            <wp:docPr id="3" name="Picture 3"/>
+            <wp:cNvGraphicFramePr>
+              <a:graphicFrameLocks xmlns:a="http://schemas.openxmlformats.org/drawingml/2006/main" noChangeAspect="1"/>
+            </wp:cNvGraphicFramePr>
+            <a:graphic xmlns:a="http://schemas.openxmlformats.org/drawingml/2006/main">
+              <a:graphicData uri="http://schemas.openxmlformats.org/drawingml/2006/picture">
+                <pic:pic xmlns:pic="http://schemas.openxmlformats.org/drawingml/2006/picture">
+                  <pic:nvPicPr>
+                    <pic:cNvPr id="1" name=""/>
+                    <pic:cNvPicPr/>
+                  </pic:nvPicPr>
+                  <pic:blipFill>
+                    <a:blip r:embed="rId11"/>
+                    <a:stretch>
+                      <a:fillRect/>
+                    </a:stretch>
+                  </pic:blipFill>
+                  <pic:spPr>
+                    <a:xfrm>
+                      <a:off x="0" y="0"/>
+                      <a:ext cx="1943100" cy="866775"/>
+                    </a:xfrm>
+                    <a:prstGeom prst="rect">
+                      <a:avLst/>
+                    </a:prstGeom>
+                  </pic:spPr>
+                </pic:pic>
+              </a:graphicData>
+            </a:graphic>
+          </wp:inline>
+        </w:drawing>
+      </w:r>
+    </w:p>
+    <w:p>
+      <w:proofErr w:type="spellStart"/>
+      <w:r>
+        <w:t>ubuntu</w:t>
+      </w:r>
+      <w:proofErr w:type="spellEnd"/>
+      <w:r>
+        <w:t xml:space="preserve"> wird als mail </w:t>
+      </w:r>
+      <w:proofErr w:type="spellStart"/>
+      <w:r>
+        <w:t>name</w:t>
+      </w:r>
+      <w:proofErr w:type="spellEnd"/>
+      <w:r>
+        <w:t xml:space="preserve"> bestimmt</w:t>
+      </w:r>
+    </w:p>
+    <w:p>
+      <w:r>
+        <w:rPr>
+          <w:noProof/>
+          <w:lang w:eastAsia="de-AT"/>
+        </w:rPr>
+        <w:drawing>
+          <wp:inline distT="0" distB="0" distL="0" distR="0" wp14:anchorId="71E1ECCF" wp14:editId="4CEC38C9">
+            <wp:extent cx="1466850" cy="628650"/>
+            <wp:effectExtent l="0" t="0" r="0" b="0"/>
+            <wp:docPr id="5" name="Picture 5"/>
+            <wp:cNvGraphicFramePr>
+              <a:graphicFrameLocks xmlns:a="http://schemas.openxmlformats.org/drawingml/2006/main" noChangeAspect="1"/>
+            </wp:cNvGraphicFramePr>
+            <a:graphic xmlns:a="http://schemas.openxmlformats.org/drawingml/2006/main">
+              <a:graphicData uri="http://schemas.openxmlformats.org/drawingml/2006/picture">
+                <pic:pic xmlns:pic="http://schemas.openxmlformats.org/drawingml/2006/picture">
+                  <pic:nvPicPr>
+                    <pic:cNvPr id="1" name=""/>
+                    <pic:cNvPicPr/>
+                  </pic:nvPicPr>
+                  <pic:blipFill>
+                    <a:blip r:embed="rId12"/>
+                    <a:stretch>
+                      <a:fillRect/>
+                    </a:stretch>
+                  </pic:blipFill>
+                  <pic:spPr>
+                    <a:xfrm>
+                      <a:off x="0" y="0"/>
+                      <a:ext cx="1466850" cy="628650"/>
+                    </a:xfrm>
+                    <a:prstGeom prst="rect">
+                      <a:avLst/>
+                    </a:prstGeom>
+                  </pic:spPr>
+                </pic:pic>
+              </a:graphicData>
+            </a:graphic>
+          </wp:inline>
+        </w:drawing>
+      </w:r>
+    </w:p>
+    <w:p>
+      <w:r>
+        <w:rPr>
+          <w:noProof/>
+          <w:lang w:eastAsia="de-AT"/>
+        </w:rPr>
+        <w:drawing>
+          <wp:inline distT="0" distB="0" distL="0" distR="0" wp14:anchorId="628F967B" wp14:editId="51E88294">
+            <wp:extent cx="5760720" cy="374650"/>
+            <wp:effectExtent l="0" t="0" r="0" b="6350"/>
+            <wp:docPr id="6" name="Picture 6"/>
+            <wp:cNvGraphicFramePr>
+              <a:graphicFrameLocks xmlns:a="http://schemas.openxmlformats.org/drawingml/2006/main" noChangeAspect="1"/>
+            </wp:cNvGraphicFramePr>
+            <a:graphic xmlns:a="http://schemas.openxmlformats.org/drawingml/2006/main">
+              <a:graphicData uri="http://schemas.openxmlformats.org/drawingml/2006/picture">
+                <pic:pic xmlns:pic="http://schemas.openxmlformats.org/drawingml/2006/picture">
+                  <pic:nvPicPr>
+                    <pic:cNvPr id="1" name=""/>
+                    <pic:cNvPicPr/>
+                  </pic:nvPicPr>
+                  <pic:blipFill>
+                    <a:blip r:embed="rId13"/>
+                    <a:stretch>
+                      <a:fillRect/>
+                    </a:stretch>
+                  </pic:blipFill>
+                  <pic:spPr>
+                    <a:xfrm>
+                      <a:off x="0" y="0"/>
+                      <a:ext cx="5760720" cy="374650"/>
+                    </a:xfrm>
+                    <a:prstGeom prst="rect">
+                      <a:avLst/>
+                    </a:prstGeom>
+                  </pic:spPr>
+                </pic:pic>
+              </a:graphicData>
+            </a:graphic>
+          </wp:inline>
+        </w:drawing>
+      </w:r>
+    </w:p>
+    <w:p>
+      <w:proofErr w:type="spellStart"/>
+      <w:r>
+        <w:t>smtp</w:t>
+      </w:r>
+      <w:proofErr w:type="spellEnd"/>
+      <w:r>
+        <w:t xml:space="preserve"> </w:t>
+      </w:r>
+      <w:proofErr w:type="spellStart"/>
+      <w:r>
+        <w:t>relay</w:t>
+      </w:r>
+      <w:proofErr w:type="spellEnd"/>
+      <w:r>
+        <w:t xml:space="preserve"> host einstellen (wir benutzen den </w:t>
+      </w:r>
+      <w:proofErr w:type="spellStart"/>
+      <w:r>
+        <w:t>smtp</w:t>
+      </w:r>
+      <w:proofErr w:type="spellEnd"/>
+      <w:r>
+        <w:t xml:space="preserve"> </w:t>
+      </w:r>
+      <w:proofErr w:type="spellStart"/>
+      <w:r>
+        <w:t>server</w:t>
+      </w:r>
+      <w:proofErr w:type="spellEnd"/>
+      <w:r>
+        <w:t xml:space="preserve"> von </w:t>
+      </w:r>
+      <w:proofErr w:type="spellStart"/>
+      <w:r>
+        <w:t>google</w:t>
+      </w:r>
+      <w:proofErr w:type="spellEnd"/>
+      <w:r>
+        <w:t>)</w:t>
+      </w:r>
+    </w:p>
+    <w:p>
+      <w:r>
+        <w:rPr>
+          <w:noProof/>
+          <w:lang w:eastAsia="de-AT"/>
+        </w:rPr>
+        <w:drawing>
+          <wp:inline distT="0" distB="0" distL="0" distR="0" wp14:anchorId="1F5CF55B" wp14:editId="037CFF0B">
+            <wp:extent cx="2143125" cy="209550"/>
+            <wp:effectExtent l="0" t="0" r="9525" b="0"/>
+            <wp:docPr id="8" name="Picture 8"/>
+            <wp:cNvGraphicFramePr>
+              <a:graphicFrameLocks xmlns:a="http://schemas.openxmlformats.org/drawingml/2006/main" noChangeAspect="1"/>
+            </wp:cNvGraphicFramePr>
+            <a:graphic xmlns:a="http://schemas.openxmlformats.org/drawingml/2006/main">
+              <a:graphicData uri="http://schemas.openxmlformats.org/drawingml/2006/picture">
+                <pic:pic xmlns:pic="http://schemas.openxmlformats.org/drawingml/2006/picture">
+                  <pic:nvPicPr>
+                    <pic:cNvPr id="1" name=""/>
+                    <pic:cNvPicPr/>
+                  </pic:nvPicPr>
+                  <pic:blipFill>
+                    <a:blip r:embed="rId14"/>
+                    <a:stretch>
+                      <a:fillRect/>
+                    </a:stretch>
+                  </pic:blipFill>
+                  <pic:spPr>
+                    <a:xfrm>
+                      <a:off x="0" y="0"/>
+                      <a:ext cx="2143125" cy="209550"/>
+                    </a:xfrm>
+                    <a:prstGeom prst="rect">
+                      <a:avLst/>
+                    </a:prstGeom>
+                  </pic:spPr>
+                </pic:pic>
+              </a:graphicData>
+            </a:graphic>
+          </wp:inline>
+        </w:drawing>
+      </w:r>
+    </w:p>
+    <w:p>
+      <w:r>
+        <w:lastRenderedPageBreak/>
+        <w:t>Netzwerk einstellen</w:t>
+      </w:r>
+    </w:p>
+    <w:p>
+      <w:r>
+        <w:rPr>
+          <w:noProof/>
+          <w:lang w:eastAsia="de-AT"/>
+        </w:rPr>
+        <w:drawing>
+          <wp:inline distT="0" distB="0" distL="0" distR="0" wp14:anchorId="5A9CEC79" wp14:editId="2627D05B">
+            <wp:extent cx="5753100" cy="152400"/>
+            <wp:effectExtent l="0" t="0" r="0" b="0"/>
+            <wp:docPr id="9" name="Picture 9"/>
+            <wp:cNvGraphicFramePr>
+              <a:graphicFrameLocks xmlns:a="http://schemas.openxmlformats.org/drawingml/2006/main" noChangeAspect="1"/>
+            </wp:cNvGraphicFramePr>
+            <a:graphic xmlns:a="http://schemas.openxmlformats.org/drawingml/2006/main">
+              <a:graphicData uri="http://schemas.openxmlformats.org/drawingml/2006/picture">
+                <pic:pic xmlns:pic="http://schemas.openxmlformats.org/drawingml/2006/picture">
+                  <pic:nvPicPr>
+                    <pic:cNvPr id="1" name=""/>
+                    <pic:cNvPicPr/>
+                  </pic:nvPicPr>
+                  <pic:blipFill>
+                    <a:blip r:embed="rId15"/>
+                    <a:stretch>
+                      <a:fillRect/>
+                    </a:stretch>
+                  </pic:blipFill>
+                  <pic:spPr>
+                    <a:xfrm>
+                      <a:off x="0" y="0"/>
+                      <a:ext cx="5753100" cy="152400"/>
+                    </a:xfrm>
+                    <a:prstGeom prst="rect">
+                      <a:avLst/>
+                    </a:prstGeom>
+                  </pic:spPr>
+                </pic:pic>
+              </a:graphicData>
+            </a:graphic>
+          </wp:inline>
+        </w:drawing>
+      </w:r>
+      <w:bookmarkStart w:id="0" w:name="_GoBack"/>
+      <w:bookmarkEnd w:id="0"/>
+    </w:p>
+    <w:p>
+      <w:hyperlink r:id="rId16" w:history="1">
+        <w:r>
+          <w:rPr>
+            <w:rStyle w:val="Hyperlink"/>
+          </w:rPr>
+          <w:t>https://www.linode.com/docs/email/postfix/postfix-smtp-debian7</w:t>
         </w:r>
       </w:hyperlink>
     </w:p>
@@ -771,6 +1962,50 @@
       <w:szCs w:val="26"/>
     </w:rPr>
   </w:style>
+  <w:style w:type="paragraph" w:styleId="NormalWeb">
+    <w:name w:val="Normal (Web)"/>
+    <w:basedOn w:val="Normal"/>
+    <w:uiPriority w:val="99"/>
+    <w:semiHidden/>
+    <w:unhideWhenUsed/>
+    <w:rsid w:val="00532194"/>
+    <w:pPr>
+      <w:spacing w:before="100" w:beforeAutospacing="1" w:after="100" w:afterAutospacing="1" w:line="240" w:lineRule="auto"/>
+    </w:pPr>
+    <w:rPr>
+      <w:rFonts w:ascii="Times New Roman" w:eastAsia="Times New Roman" w:hAnsi="Times New Roman" w:cs="Times New Roman"/>
+      <w:sz w:val="24"/>
+      <w:szCs w:val="24"/>
+      <w:lang w:eastAsia="de-AT"/>
+    </w:rPr>
+  </w:style>
+  <w:style w:type="character" w:styleId="Strong">
+    <w:name w:val="Strong"/>
+    <w:basedOn w:val="DefaultParagraphFont"/>
+    <w:uiPriority w:val="22"/>
+    <w:qFormat/>
+    <w:rsid w:val="00532194"/>
+    <w:rPr>
+      <w:b/>
+      <w:bCs/>
+    </w:rPr>
+  </w:style>
+  <w:style w:type="character" w:styleId="Emphasis">
+    <w:name w:val="Emphasis"/>
+    <w:basedOn w:val="DefaultParagraphFont"/>
+    <w:uiPriority w:val="20"/>
+    <w:qFormat/>
+    <w:rsid w:val="00532194"/>
+    <w:rPr>
+      <w:i/>
+      <w:iCs/>
+    </w:rPr>
+  </w:style>
+  <w:style w:type="character" w:customStyle="1" w:styleId="apple-converted-space">
+    <w:name w:val="apple-converted-space"/>
+    <w:basedOn w:val="DefaultParagraphFont"/>
+    <w:rsid w:val="00532194"/>
+  </w:style>
 </w:styles>
 </file>
 

</xml_diff>